<commit_message>
Full fix + AboutForm + new help
</commit_message>
<xml_diff>
--- a/Help/Интерфейс/Лента.docx
+++ b/Help/Интерфейс/Лента.docx
@@ -106,6 +106,15 @@
         </w:rPr>
         <w:t>Каретка зафиксирована и находится по центру.</w:t>
       </w:r>
+      <w:r>
+        <w:rPr>
+          <w:rFonts w:ascii="Times New Roman CYR" w:hAnsi="Times New Roman CYR" w:cs="Times New Roman CYR"/>
+          <w:color w:val="000000"/>
+          <w:sz w:val="26"/>
+          <w:szCs w:val="26"/>
+        </w:rPr>
+        <w:t xml:space="preserve"> Лента заполнена пустыми символами.</w:t>
+      </w:r>
     </w:p>
     <w:p>
       <w:pPr>
@@ -132,7 +141,18 @@
           <w:sz w:val="26"/>
           <w:szCs w:val="26"/>
         </w:rPr>
-        <w:t xml:space="preserve"> перемещается </w:t>
+        <w:t xml:space="preserve"> пере</w:t>
+      </w:r>
+      <w:bookmarkStart w:id="0" w:name="_GoBack"/>
+      <w:bookmarkEnd w:id="0"/>
+      <w:r>
+        <w:rPr>
+          <w:rFonts w:ascii="Times New Roman CYR" w:hAnsi="Times New Roman CYR" w:cs="Times New Roman CYR"/>
+          <w:color w:val="000000"/>
+          <w:sz w:val="26"/>
+          <w:szCs w:val="26"/>
+        </w:rPr>
+        <w:t xml:space="preserve">мещается </w:t>
       </w:r>
       <w:r>
         <w:rPr>
@@ -331,8 +351,6 @@
         </w:rPr>
         <w:t>Так же существует функция автоматического сохранения ленты перед запуском. Включить её можно в настройках.</w:t>
       </w:r>
-      <w:bookmarkStart w:id="0" w:name="_GoBack"/>
-      <w:bookmarkEnd w:id="0"/>
     </w:p>
     <w:sectPr>
       <w:pgSz w:w="11906" w:h="16838"/>

</xml_diff>